<commit_message>
Creacion de la base de datos, inicios de implementacion para leer la base de datos
</commit_message>
<xml_diff>
--- a/Analisis/AnalisisParcial1.docx
+++ b/Analisis/AnalisisParcial1.docx
@@ -727,6 +727,156 @@
         </w:rPr>
         <w:t>Al implementar esta función, se pueden crear los archivos de texto que corresponden a la información del semestre de cada estudiante. La idea es crear un archivo por estudiante para tener un seguimiento más organizado de la información académica de cada uno de ellos.</w:t>
       </w:r>
+    </w:p>
+    <w:p>
+      <w:pPr>
+        <w:spacing w:before="240" w:after="240" w:line="240" w:lineRule="auto"/>
+        <w:jc w:val="both"/>
+        <w:textAlignment w:val="baseline"/>
+        <w:rPr>
+          <w:rFonts w:ascii="Arial" w:eastAsia="Times New Roman" w:hAnsi="Arial" w:cs="Arial"/>
+          <w:color w:val="000000"/>
+          <w:kern w:val="0"/>
+          <w:sz w:val="24"/>
+          <w:szCs w:val="24"/>
+          <w:lang w:eastAsia="es-CO"/>
+          <w14:ligatures w14:val="none"/>
+        </w:rPr>
+      </w:pPr>
+      <w:r>
+        <w:rPr>
+          <w:rFonts w:ascii="Arial" w:eastAsia="Times New Roman" w:hAnsi="Arial" w:cs="Arial"/>
+          <w:color w:val="000000"/>
+          <w:kern w:val="0"/>
+          <w:sz w:val="24"/>
+          <w:szCs w:val="24"/>
+          <w:lang w:eastAsia="es-CO"/>
+          <w14:ligatures w14:val="none"/>
+        </w:rPr>
+        <w:t>Con estas dos funciones se realiza el proceso que se muestra en la figura 1, la cual se puede observar a continuación:</w:t>
+      </w:r>
+    </w:p>
+    <w:p>
+      <w:pPr>
+        <w:spacing w:before="240" w:after="240" w:line="240" w:lineRule="auto"/>
+        <w:jc w:val="center"/>
+        <w:textAlignment w:val="baseline"/>
+        <w:rPr>
+          <w:rFonts w:ascii="Arial" w:hAnsi="Arial" w:cs="Arial"/>
+          <w:i/>
+          <w:iCs/>
+          <w:color w:val="000000"/>
+          <w:sz w:val="20"/>
+          <w:szCs w:val="20"/>
+        </w:rPr>
+      </w:pPr>
+      <w:r>
+        <w:rPr>
+          <w:rFonts w:ascii="Arial" w:hAnsi="Arial" w:cs="Arial"/>
+          <w:noProof/>
+          <w:color w:val="000000"/>
+          <w:bdr w:val="none" w:sz="0" w:space="0" w:color="auto" w:frame="1"/>
+        </w:rPr>
+        <w:drawing>
+          <wp:inline distT="0" distB="0" distL="0" distR="0" wp14:anchorId="047DE441" wp14:editId="5128C5F5">
+            <wp:extent cx="5734050" cy="1895475"/>
+            <wp:effectExtent l="0" t="0" r="0" b="9525"/>
+            <wp:docPr id="869108972" name="Imagen 1"/>
+            <wp:cNvGraphicFramePr>
+              <a:graphicFrameLocks xmlns:a="http://schemas.openxmlformats.org/drawingml/2006/main" noChangeAspect="1"/>
+            </wp:cNvGraphicFramePr>
+            <a:graphic xmlns:a="http://schemas.openxmlformats.org/drawingml/2006/main">
+              <a:graphicData uri="http://schemas.openxmlformats.org/drawingml/2006/picture">
+                <pic:pic xmlns:pic="http://schemas.openxmlformats.org/drawingml/2006/picture">
+                  <pic:nvPicPr>
+                    <pic:cNvPr id="0" name="Picture 1"/>
+                    <pic:cNvPicPr>
+                      <a:picLocks noChangeAspect="1" noChangeArrowheads="1"/>
+                    </pic:cNvPicPr>
+                  </pic:nvPicPr>
+                  <pic:blipFill>
+                    <a:blip r:embed="rId6">
+                      <a:extLst>
+                        <a:ext uri="{28A0092B-C50C-407E-A947-70E740481C1C}">
+                          <a14:useLocalDpi xmlns:a14="http://schemas.microsoft.com/office/drawing/2010/main" val="0"/>
+                        </a:ext>
+                      </a:extLst>
+                    </a:blip>
+                    <a:srcRect/>
+                    <a:stretch>
+                      <a:fillRect/>
+                    </a:stretch>
+                  </pic:blipFill>
+                  <pic:spPr bwMode="auto">
+                    <a:xfrm>
+                      <a:off x="0" y="0"/>
+                      <a:ext cx="5734050" cy="1895475"/>
+                    </a:xfrm>
+                    <a:prstGeom prst="rect">
+                      <a:avLst/>
+                    </a:prstGeom>
+                    <a:noFill/>
+                    <a:ln>
+                      <a:noFill/>
+                    </a:ln>
+                  </pic:spPr>
+                </pic:pic>
+              </a:graphicData>
+            </a:graphic>
+          </wp:inline>
+        </w:drawing>
+      </w:r>
+      <w:r>
+        <w:rPr>
+          <w:rFonts w:ascii="Arial" w:eastAsia="Times New Roman" w:hAnsi="Arial" w:cs="Arial"/>
+          <w:color w:val="000000"/>
+          <w:kern w:val="0"/>
+          <w:sz w:val="24"/>
+          <w:szCs w:val="24"/>
+          <w:lang w:eastAsia="es-CO"/>
+          <w14:ligatures w14:val="none"/>
+        </w:rPr>
+        <w:br/>
+      </w:r>
+      <w:r>
+        <w:rPr>
+          <w:rFonts w:ascii="Arial" w:hAnsi="Arial" w:cs="Arial"/>
+          <w:b/>
+          <w:bCs/>
+          <w:i/>
+          <w:iCs/>
+          <w:color w:val="000000"/>
+          <w:sz w:val="20"/>
+          <w:szCs w:val="20"/>
+        </w:rPr>
+        <w:t xml:space="preserve">Figura 1. </w:t>
+      </w:r>
+      <w:r>
+        <w:rPr>
+          <w:rFonts w:ascii="Arial" w:hAnsi="Arial" w:cs="Arial"/>
+          <w:i/>
+          <w:iCs/>
+          <w:color w:val="000000"/>
+          <w:sz w:val="20"/>
+          <w:szCs w:val="20"/>
+        </w:rPr>
+        <w:t>Proceso general de almacenamiento de los datos de los estudiantes.</w:t>
+      </w:r>
+    </w:p>
+    <w:p>
+      <w:pPr>
+        <w:spacing w:before="240" w:after="240" w:line="240" w:lineRule="auto"/>
+        <w:textAlignment w:val="baseline"/>
+        <w:rPr>
+          <w:rFonts w:ascii="Arial" w:eastAsia="Times New Roman" w:hAnsi="Arial" w:cs="Arial"/>
+          <w:color w:val="000000"/>
+          <w:kern w:val="0"/>
+          <w:sz w:val="24"/>
+          <w:szCs w:val="24"/>
+          <w:lang w:eastAsia="es-CO"/>
+          <w14:ligatures w14:val="none"/>
+        </w:rPr>
+      </w:pPr>
     </w:p>
     <w:sectPr>
       <w:pgSz w:w="12240" w:h="15840"/>

</xml_diff>

<commit_message>
Se analizo la funcion para comparar cadenas, y se termino el analisis teorico
</commit_message>
<xml_diff>
--- a/Analisis/AnalisisParcial1.docx
+++ b/Analisis/AnalisisParcial1.docx
@@ -1,13 +1,13 @@
 
 <file path=word/document.xml><?xml version="1.0" encoding="utf-8"?>
-<w:document xmlns:wpc="http://schemas.microsoft.com/office/word/2010/wordprocessingCanvas" xmlns:cx="http://schemas.microsoft.com/office/drawing/2014/chartex" xmlns:cx1="http://schemas.microsoft.com/office/drawing/2015/9/8/chartex" xmlns:cx2="http://schemas.microsoft.com/office/drawing/2015/10/21/chartex" xmlns:cx3="http://schemas.microsoft.com/office/drawing/2016/5/9/chartex" xmlns:cx4="http://schemas.microsoft.com/office/drawing/2016/5/10/chartex" xmlns:cx5="http://schemas.microsoft.com/office/drawing/2016/5/11/chartex" xmlns:cx6="http://schemas.microsoft.com/office/drawing/2016/5/12/chartex" xmlns:cx7="http://schemas.microsoft.com/office/drawing/2016/5/13/chartex" xmlns:cx8="http://schemas.microsoft.com/office/drawing/2016/5/14/chartex" xmlns:mc="http://schemas.openxmlformats.org/markup-compatibility/2006" xmlns:aink="http://schemas.microsoft.com/office/drawing/2016/ink" xmlns:am3d="http://schemas.microsoft.com/office/drawing/2017/model3d" xmlns:o="urn:schemas-microsoft-com:office:office" xmlns:oel="http://schemas.microsoft.com/office/2019/extlst" xmlns:r="http://schemas.openxmlformats.org/officeDocument/2006/relationships" xmlns:m="http://schemas.openxmlformats.org/officeDocument/2006/math" xmlns:v="urn:schemas-microsoft-com:vml" xmlns:wp14="http://schemas.microsoft.com/office/word/2010/wordprocessingDrawing" xmlns:wp="http://schemas.openxmlformats.org/drawingml/2006/wordprocessingDrawing" xmlns:w10="urn:schemas-microsoft-com:office:word" xmlns:w="http://schemas.openxmlformats.org/wordprocessingml/2006/main" xmlns:w14="http://schemas.microsoft.com/office/word/2010/wordml" xmlns:w15="http://schemas.microsoft.com/office/word/2012/wordml" xmlns:w16cex="http://schemas.microsoft.com/office/word/2018/wordml/cex" xmlns:w16cid="http://schemas.microsoft.com/office/word/2016/wordml/cid" xmlns:w16="http://schemas.microsoft.com/office/word/2018/wordml" xmlns:w16du="http://schemas.microsoft.com/office/word/2023/wordml/word16du" xmlns:w16sdtdh="http://schemas.microsoft.com/office/word/2020/wordml/sdtdatahash" xmlns:w16se="http://schemas.microsoft.com/office/word/2015/wordml/symex" xmlns:wpg="http://schemas.microsoft.com/office/word/2010/wordprocessingGroup" xmlns:wpi="http://schemas.microsoft.com/office/word/2010/wordprocessingInk" xmlns:wne="http://schemas.microsoft.com/office/word/2006/wordml" xmlns:wps="http://schemas.microsoft.com/office/word/2010/wordprocessingShape" mc:Ignorable="w14 w15 w16se w16cid w16 w16cex w16sdtdh wp14">
+<w:document xmlns:wpc="http://schemas.microsoft.com/office/word/2010/wordprocessingCanvas" xmlns:cx="http://schemas.microsoft.com/office/drawing/2014/chartex" xmlns:cx1="http://schemas.microsoft.com/office/drawing/2015/9/8/chartex" xmlns:cx2="http://schemas.microsoft.com/office/drawing/2015/10/21/chartex" xmlns:cx3="http://schemas.microsoft.com/office/drawing/2016/5/9/chartex" xmlns:cx4="http://schemas.microsoft.com/office/drawing/2016/5/10/chartex" xmlns:cx5="http://schemas.microsoft.com/office/drawing/2016/5/11/chartex" xmlns:cx6="http://schemas.microsoft.com/office/drawing/2016/5/12/chartex" xmlns:cx7="http://schemas.microsoft.com/office/drawing/2016/5/13/chartex" xmlns:cx8="http://schemas.microsoft.com/office/drawing/2016/5/14/chartex" xmlns:mc="http://schemas.openxmlformats.org/markup-compatibility/2006" xmlns:aink="http://schemas.microsoft.com/office/drawing/2016/ink" xmlns:am3d="http://schemas.microsoft.com/office/drawing/2017/model3d" xmlns:o="urn:schemas-microsoft-com:office:office" xmlns:oel="http://schemas.microsoft.com/office/2019/extlst" xmlns:r="http://schemas.openxmlformats.org/officeDocument/2006/relationships" xmlns:m="http://schemas.openxmlformats.org/officeDocument/2006/math" xmlns:v="urn:schemas-microsoft-com:vml" xmlns:wp14="http://schemas.microsoft.com/office/word/2010/wordprocessingDrawing" xmlns:wp="http://schemas.openxmlformats.org/drawingml/2006/wordprocessingDrawing" xmlns:w10="urn:schemas-microsoft-com:office:word" xmlns:w="http://schemas.openxmlformats.org/wordprocessingml/2006/main" xmlns:w14="http://schemas.microsoft.com/office/word/2010/wordml" xmlns:w15="http://schemas.microsoft.com/office/word/2012/wordml" xmlns:w16cex="http://schemas.microsoft.com/office/word/2018/wordml/cex" xmlns:w16cid="http://schemas.microsoft.com/office/word/2016/wordml/cid" xmlns:w16="http://schemas.microsoft.com/office/word/2018/wordml" xmlns:w16sdtdh="http://schemas.microsoft.com/office/word/2020/wordml/sdtdatahash" xmlns:w16se="http://schemas.microsoft.com/office/word/2015/wordml/symex" xmlns:wpg="http://schemas.microsoft.com/office/word/2010/wordprocessingGroup" xmlns:wpi="http://schemas.microsoft.com/office/word/2010/wordprocessingInk" xmlns:wne="http://schemas.microsoft.com/office/word/2006/wordml" xmlns:wps="http://schemas.microsoft.com/office/word/2010/wordprocessingShape" mc:Ignorable="w14 w15 w16se w16cid w16 w16cex w16sdtdh wp14">
   <w:body>
     <w:p>
       <w:pPr>
         <w:spacing w:before="240" w:after="240" w:line="240" w:lineRule="auto"/>
         <w:jc w:val="center"/>
         <w:rPr>
-          <w:rFonts w:ascii="Times New Roman" w:eastAsia="Times New Roman" w:hAnsi="Times New Roman" w:cs="Times New Roman"/>
+          <w:rFonts w:ascii="Arial" w:eastAsia="Times New Roman" w:hAnsi="Arial" w:cs="Arial"/>
           <w:kern w:val="0"/>
           <w:sz w:val="24"/>
           <w:szCs w:val="24"/>
@@ -94,7 +94,7 @@
         <w:spacing w:before="240" w:after="240" w:line="240" w:lineRule="auto"/>
         <w:jc w:val="center"/>
         <w:rPr>
-          <w:rFonts w:ascii="Times New Roman" w:eastAsia="Times New Roman" w:hAnsi="Times New Roman" w:cs="Times New Roman"/>
+          <w:rFonts w:ascii="Arial" w:eastAsia="Times New Roman" w:hAnsi="Arial" w:cs="Arial"/>
           <w:kern w:val="0"/>
           <w:sz w:val="24"/>
           <w:szCs w:val="24"/>
@@ -122,7 +122,7 @@
         <w:spacing w:before="240" w:after="240" w:line="240" w:lineRule="auto"/>
         <w:jc w:val="center"/>
         <w:rPr>
-          <w:rFonts w:ascii="Times New Roman" w:eastAsia="Times New Roman" w:hAnsi="Times New Roman" w:cs="Times New Roman"/>
+          <w:rFonts w:ascii="Arial" w:eastAsia="Times New Roman" w:hAnsi="Arial" w:cs="Arial"/>
           <w:kern w:val="0"/>
           <w:sz w:val="24"/>
           <w:szCs w:val="24"/>
@@ -150,7 +150,7 @@
         <w:spacing w:before="240" w:after="240" w:line="240" w:lineRule="auto"/>
         <w:jc w:val="center"/>
         <w:rPr>
-          <w:rFonts w:ascii="Times New Roman" w:eastAsia="Times New Roman" w:hAnsi="Times New Roman" w:cs="Times New Roman"/>
+          <w:rFonts w:ascii="Arial" w:eastAsia="Times New Roman" w:hAnsi="Arial" w:cs="Arial"/>
           <w:kern w:val="0"/>
           <w:sz w:val="24"/>
           <w:szCs w:val="24"/>
@@ -178,7 +178,7 @@
         <w:spacing w:before="240" w:after="240" w:line="240" w:lineRule="auto"/>
         <w:jc w:val="center"/>
         <w:rPr>
-          <w:rFonts w:ascii="Times New Roman" w:eastAsia="Times New Roman" w:hAnsi="Times New Roman" w:cs="Times New Roman"/>
+          <w:rFonts w:ascii="Arial" w:eastAsia="Times New Roman" w:hAnsi="Arial" w:cs="Arial"/>
           <w:kern w:val="0"/>
           <w:sz w:val="24"/>
           <w:szCs w:val="24"/>
@@ -206,7 +206,7 @@
         <w:spacing w:before="240" w:after="240" w:line="240" w:lineRule="auto"/>
         <w:jc w:val="center"/>
         <w:rPr>
-          <w:rFonts w:ascii="Times New Roman" w:eastAsia="Times New Roman" w:hAnsi="Times New Roman" w:cs="Times New Roman"/>
+          <w:rFonts w:ascii="Arial" w:eastAsia="Times New Roman" w:hAnsi="Arial" w:cs="Arial"/>
           <w:kern w:val="0"/>
           <w:sz w:val="24"/>
           <w:szCs w:val="24"/>
@@ -234,7 +234,7 @@
         <w:spacing w:before="240" w:after="240" w:line="240" w:lineRule="auto"/>
         <w:jc w:val="center"/>
         <w:rPr>
-          <w:rFonts w:ascii="Times New Roman" w:eastAsia="Times New Roman" w:hAnsi="Times New Roman" w:cs="Times New Roman"/>
+          <w:rFonts w:ascii="Arial" w:eastAsia="Times New Roman" w:hAnsi="Arial" w:cs="Arial"/>
           <w:kern w:val="0"/>
           <w:sz w:val="24"/>
           <w:szCs w:val="24"/>
@@ -262,7 +262,7 @@
         <w:spacing w:before="240" w:after="240" w:line="240" w:lineRule="auto"/>
         <w:jc w:val="center"/>
         <w:rPr>
-          <w:rFonts w:ascii="Times New Roman" w:eastAsia="Times New Roman" w:hAnsi="Times New Roman" w:cs="Times New Roman"/>
+          <w:rFonts w:ascii="Arial" w:eastAsia="Times New Roman" w:hAnsi="Arial" w:cs="Arial"/>
           <w:kern w:val="0"/>
           <w:sz w:val="24"/>
           <w:szCs w:val="24"/>
@@ -290,7 +290,7 @@
         <w:spacing w:before="240" w:after="240" w:line="240" w:lineRule="auto"/>
         <w:jc w:val="center"/>
         <w:rPr>
-          <w:rFonts w:ascii="Times New Roman" w:eastAsia="Times New Roman" w:hAnsi="Times New Roman" w:cs="Times New Roman"/>
+          <w:rFonts w:ascii="Arial" w:eastAsia="Times New Roman" w:hAnsi="Arial" w:cs="Arial"/>
           <w:kern w:val="0"/>
           <w:sz w:val="24"/>
           <w:szCs w:val="24"/>
@@ -317,7 +317,7 @@
       <w:pPr>
         <w:spacing w:before="240" w:after="240" w:line="240" w:lineRule="auto"/>
         <w:rPr>
-          <w:rFonts w:ascii="Times New Roman" w:eastAsia="Times New Roman" w:hAnsi="Times New Roman" w:cs="Times New Roman"/>
+          <w:rFonts w:ascii="Arial" w:eastAsia="Times New Roman" w:hAnsi="Arial" w:cs="Arial"/>
           <w:kern w:val="0"/>
           <w:sz w:val="24"/>
           <w:szCs w:val="24"/>
@@ -345,7 +345,7 @@
         <w:spacing w:before="240" w:after="240" w:line="240" w:lineRule="auto"/>
         <w:jc w:val="center"/>
         <w:rPr>
-          <w:rFonts w:ascii="Times New Roman" w:eastAsia="Times New Roman" w:hAnsi="Times New Roman" w:cs="Times New Roman"/>
+          <w:rFonts w:ascii="Arial" w:eastAsia="Times New Roman" w:hAnsi="Arial" w:cs="Arial"/>
           <w:kern w:val="0"/>
           <w:sz w:val="24"/>
           <w:szCs w:val="24"/>
@@ -373,7 +373,7 @@
         <w:spacing w:before="240" w:after="240" w:line="240" w:lineRule="auto"/>
         <w:jc w:val="center"/>
         <w:rPr>
-          <w:rFonts w:ascii="Times New Roman" w:eastAsia="Times New Roman" w:hAnsi="Times New Roman" w:cs="Times New Roman"/>
+          <w:rFonts w:ascii="Arial" w:eastAsia="Times New Roman" w:hAnsi="Arial" w:cs="Arial"/>
           <w:kern w:val="0"/>
           <w:sz w:val="24"/>
           <w:szCs w:val="24"/>
@@ -400,7 +400,7 @@
       <w:pPr>
         <w:spacing w:after="0" w:line="240" w:lineRule="auto"/>
         <w:rPr>
-          <w:rFonts w:ascii="Times New Roman" w:eastAsia="Times New Roman" w:hAnsi="Times New Roman" w:cs="Times New Roman"/>
+          <w:rFonts w:ascii="Arial" w:eastAsia="Times New Roman" w:hAnsi="Arial" w:cs="Arial"/>
           <w:kern w:val="0"/>
           <w:sz w:val="24"/>
           <w:szCs w:val="24"/>
@@ -414,7 +414,7 @@
         <w:spacing w:before="240" w:after="240" w:line="240" w:lineRule="auto"/>
         <w:jc w:val="center"/>
         <w:rPr>
-          <w:rFonts w:ascii="Times New Roman" w:eastAsia="Times New Roman" w:hAnsi="Times New Roman" w:cs="Times New Roman"/>
+          <w:rFonts w:ascii="Arial" w:eastAsia="Times New Roman" w:hAnsi="Arial" w:cs="Arial"/>
           <w:kern w:val="0"/>
           <w:sz w:val="24"/>
           <w:szCs w:val="24"/>
@@ -442,7 +442,7 @@
         <w:spacing w:before="240" w:after="240" w:line="240" w:lineRule="auto"/>
         <w:jc w:val="center"/>
         <w:rPr>
-          <w:rFonts w:ascii="Times New Roman" w:eastAsia="Times New Roman" w:hAnsi="Times New Roman" w:cs="Times New Roman"/>
+          <w:rFonts w:ascii="Arial" w:eastAsia="Times New Roman" w:hAnsi="Arial" w:cs="Arial"/>
           <w:kern w:val="0"/>
           <w:sz w:val="24"/>
           <w:szCs w:val="24"/>
@@ -470,7 +470,7 @@
         <w:spacing w:before="240" w:after="240" w:line="240" w:lineRule="auto"/>
         <w:jc w:val="center"/>
         <w:rPr>
-          <w:rFonts w:ascii="Times New Roman" w:eastAsia="Times New Roman" w:hAnsi="Times New Roman" w:cs="Times New Roman"/>
+          <w:rFonts w:ascii="Arial" w:eastAsia="Times New Roman" w:hAnsi="Arial" w:cs="Arial"/>
           <w:kern w:val="0"/>
           <w:sz w:val="24"/>
           <w:szCs w:val="24"/>
@@ -498,7 +498,7 @@
         <w:spacing w:before="240" w:after="240" w:line="240" w:lineRule="auto"/>
         <w:jc w:val="center"/>
         <w:rPr>
-          <w:rFonts w:ascii="Times New Roman" w:eastAsia="Times New Roman" w:hAnsi="Times New Roman" w:cs="Times New Roman"/>
+          <w:rFonts w:ascii="Arial" w:eastAsia="Times New Roman" w:hAnsi="Arial" w:cs="Arial"/>
           <w:kern w:val="0"/>
           <w:sz w:val="24"/>
           <w:szCs w:val="24"/>
@@ -521,14 +521,30 @@
         <w:t>2023.</w:t>
       </w:r>
     </w:p>
-    <w:p/>
-    <w:p/>
+    <w:p>
+      <w:pPr>
+        <w:rPr>
+          <w:rFonts w:ascii="Arial" w:hAnsi="Arial" w:cs="Arial"/>
+          <w:sz w:val="24"/>
+          <w:szCs w:val="24"/>
+        </w:rPr>
+      </w:pPr>
+    </w:p>
+    <w:p>
+      <w:pPr>
+        <w:rPr>
+          <w:rFonts w:ascii="Arial" w:hAnsi="Arial" w:cs="Arial"/>
+          <w:sz w:val="24"/>
+          <w:szCs w:val="24"/>
+        </w:rPr>
+      </w:pPr>
+    </w:p>
     <w:p>
       <w:pPr>
         <w:spacing w:before="240" w:after="240" w:line="240" w:lineRule="auto"/>
         <w:jc w:val="both"/>
         <w:rPr>
-          <w:rFonts w:ascii="Times New Roman" w:eastAsia="Times New Roman" w:hAnsi="Times New Roman" w:cs="Times New Roman"/>
+          <w:rFonts w:ascii="Arial" w:eastAsia="Times New Roman" w:hAnsi="Arial" w:cs="Arial"/>
           <w:kern w:val="0"/>
           <w:sz w:val="24"/>
           <w:szCs w:val="24"/>
@@ -555,7 +571,7 @@
         <w:spacing w:before="240" w:after="240" w:line="240" w:lineRule="auto"/>
         <w:jc w:val="both"/>
         <w:rPr>
-          <w:rFonts w:ascii="Times New Roman" w:eastAsia="Times New Roman" w:hAnsi="Times New Roman" w:cs="Times New Roman"/>
+          <w:rFonts w:ascii="Arial" w:eastAsia="Times New Roman" w:hAnsi="Arial" w:cs="Arial"/>
           <w:kern w:val="0"/>
           <w:sz w:val="24"/>
           <w:szCs w:val="24"/>
@@ -611,7 +627,7 @@
         <w:spacing w:before="240" w:after="240" w:line="240" w:lineRule="auto"/>
         <w:jc w:val="both"/>
         <w:rPr>
-          <w:rFonts w:ascii="Times New Roman" w:eastAsia="Times New Roman" w:hAnsi="Times New Roman" w:cs="Times New Roman"/>
+          <w:rFonts w:ascii="Arial" w:eastAsia="Times New Roman" w:hAnsi="Arial" w:cs="Arial"/>
           <w:kern w:val="0"/>
           <w:sz w:val="24"/>
           <w:szCs w:val="24"/>
@@ -753,7 +769,35 @@
           <w:lang w:eastAsia="es-CO"/>
           <w14:ligatures w14:val="none"/>
         </w:rPr>
-        <w:t>Con estas dos funciones se realiza el proceso que se muestra en la figura 1, la cual se puede observar a continuación:</w:t>
+        <w:t xml:space="preserve">Con estas dos funciones se realiza el proceso que se muestra en la </w:t>
+      </w:r>
+      <w:r>
+        <w:rPr>
+          <w:rFonts w:ascii="Arial" w:eastAsia="Times New Roman" w:hAnsi="Arial" w:cs="Arial"/>
+          <w:b/>
+          <w:bCs/>
+          <w:i/>
+          <w:iCs/>
+          <w:color w:val="000000"/>
+          <w:kern w:val="0"/>
+          <w:sz w:val="24"/>
+          <w:szCs w:val="24"/>
+          <w:lang w:eastAsia="es-CO"/>
+          <w14:ligatures w14:val="none"/>
+        </w:rPr>
+        <w:t>figura 1</w:t>
+      </w:r>
+      <w:r>
+        <w:rPr>
+          <w:rFonts w:ascii="Arial" w:eastAsia="Times New Roman" w:hAnsi="Arial" w:cs="Arial"/>
+          <w:color w:val="000000"/>
+          <w:kern w:val="0"/>
+          <w:sz w:val="24"/>
+          <w:szCs w:val="24"/>
+          <w:lang w:eastAsia="es-CO"/>
+          <w14:ligatures w14:val="none"/>
+        </w:rPr>
+        <w:t>, la cual se puede observar a continuación:</w:t>
       </w:r>
     </w:p>
     <w:p>
@@ -766,8 +810,8 @@
           <w:i/>
           <w:iCs/>
           <w:color w:val="000000"/>
-          <w:sz w:val="20"/>
-          <w:szCs w:val="20"/>
+          <w:sz w:val="24"/>
+          <w:szCs w:val="24"/>
         </w:rPr>
       </w:pPr>
       <w:r>
@@ -775,6 +819,8 @@
           <w:rFonts w:ascii="Arial" w:hAnsi="Arial" w:cs="Arial"/>
           <w:noProof/>
           <w:color w:val="000000"/>
+          <w:sz w:val="24"/>
+          <w:szCs w:val="24"/>
           <w:bdr w:val="none" w:sz="0" w:space="0" w:color="auto" w:frame="1"/>
         </w:rPr>
         <w:drawing>
@@ -846,8 +892,8 @@
           <w:i/>
           <w:iCs/>
           <w:color w:val="000000"/>
-          <w:sz w:val="20"/>
-          <w:szCs w:val="20"/>
+          <w:sz w:val="24"/>
+          <w:szCs w:val="24"/>
         </w:rPr>
         <w:t xml:space="preserve">Figura 1. </w:t>
       </w:r>
@@ -857,26 +903,859 @@
           <w:i/>
           <w:iCs/>
           <w:color w:val="000000"/>
-          <w:sz w:val="20"/>
-          <w:szCs w:val="20"/>
+          <w:sz w:val="24"/>
+          <w:szCs w:val="24"/>
         </w:rPr>
         <w:t>Proceso general de almacenamiento de los datos de los estudiantes.</w:t>
       </w:r>
     </w:p>
     <w:p>
       <w:pPr>
-        <w:spacing w:before="240" w:after="240" w:line="240" w:lineRule="auto"/>
-        <w:textAlignment w:val="baseline"/>
-        <w:rPr>
-          <w:rFonts w:ascii="Arial" w:eastAsia="Times New Roman" w:hAnsi="Arial" w:cs="Arial"/>
-          <w:color w:val="000000"/>
-          <w:kern w:val="0"/>
-          <w:sz w:val="24"/>
-          <w:szCs w:val="24"/>
-          <w:lang w:eastAsia="es-CO"/>
-          <w14:ligatures w14:val="none"/>
-        </w:rPr>
-      </w:pPr>
+        <w:pStyle w:val="NormalWeb"/>
+        <w:spacing w:before="240" w:beforeAutospacing="0" w:after="240" w:afterAutospacing="0"/>
+        <w:jc w:val="both"/>
+        <w:rPr>
+          <w:rFonts w:ascii="Arial" w:hAnsi="Arial" w:cs="Arial"/>
+        </w:rPr>
+      </w:pPr>
+      <w:r>
+        <w:rPr>
+          <w:rFonts w:ascii="Arial" w:hAnsi="Arial" w:cs="Arial"/>
+          <w:color w:val="000000"/>
+        </w:rPr>
+        <w:t xml:space="preserve">Al desarrollar la solución para obtener el código de la materia y compararlo con el que está en la base de datos, nos dimos cuenta de que es posible crear una función que separe los datos requeridos mediante un separador, que en este caso puede ser un </w:t>
+      </w:r>
+      <w:r>
+        <w:rPr>
+          <w:rFonts w:ascii="Arial" w:hAnsi="Arial" w:cs="Arial"/>
+          <w:color w:val="000000"/>
+        </w:rPr>
+        <w:lastRenderedPageBreak/>
+        <w:t>carácter especial como una coma. Nuestra base de datos está estructurada de la siguiente manera.</w:t>
+      </w:r>
+    </w:p>
+    <w:p>
+      <w:pPr>
+        <w:pStyle w:val="NormalWeb"/>
+        <w:spacing w:before="240" w:beforeAutospacing="0" w:after="240" w:afterAutospacing="0"/>
+        <w:jc w:val="both"/>
+        <w:rPr>
+          <w:rFonts w:ascii="Arial" w:hAnsi="Arial" w:cs="Arial"/>
+          <w:b/>
+          <w:bCs/>
+          <w:i/>
+          <w:iCs/>
+          <w:color w:val="000000"/>
+        </w:rPr>
+      </w:pPr>
+      <w:r>
+        <w:rPr>
+          <w:rFonts w:ascii="Arial" w:hAnsi="Arial" w:cs="Arial"/>
+          <w:b/>
+          <w:bCs/>
+          <w:i/>
+          <w:iCs/>
+          <w:color w:val="000000"/>
+        </w:rPr>
+        <w:t>código,</w:t>
+      </w:r>
+      <w:r>
+        <w:rPr>
+          <w:rFonts w:ascii="Arial" w:hAnsi="Arial" w:cs="Arial"/>
+          <w:b/>
+          <w:bCs/>
+          <w:i/>
+          <w:iCs/>
+          <w:color w:val="000000"/>
+        </w:rPr>
+        <w:t xml:space="preserve"> </w:t>
+      </w:r>
+      <w:r>
+        <w:rPr>
+          <w:rFonts w:ascii="Arial" w:hAnsi="Arial" w:cs="Arial"/>
+          <w:b/>
+          <w:bCs/>
+          <w:i/>
+          <w:iCs/>
+          <w:color w:val="000000"/>
+        </w:rPr>
+        <w:t>nombre de la materia,</w:t>
+      </w:r>
+      <w:r>
+        <w:rPr>
+          <w:rFonts w:ascii="Arial" w:hAnsi="Arial" w:cs="Arial"/>
+          <w:b/>
+          <w:bCs/>
+          <w:i/>
+          <w:iCs/>
+          <w:color w:val="000000"/>
+        </w:rPr>
+        <w:t xml:space="preserve"> </w:t>
+      </w:r>
+      <w:r>
+        <w:rPr>
+          <w:rFonts w:ascii="Arial" w:hAnsi="Arial" w:cs="Arial"/>
+          <w:b/>
+          <w:bCs/>
+          <w:i/>
+          <w:iCs/>
+          <w:color w:val="000000"/>
+        </w:rPr>
+        <w:t>horas docente,</w:t>
+      </w:r>
+      <w:r>
+        <w:rPr>
+          <w:rFonts w:ascii="Arial" w:hAnsi="Arial" w:cs="Arial"/>
+          <w:b/>
+          <w:bCs/>
+          <w:i/>
+          <w:iCs/>
+          <w:color w:val="000000"/>
+        </w:rPr>
+        <w:t xml:space="preserve"> </w:t>
+      </w:r>
+      <w:r>
+        <w:rPr>
+          <w:rFonts w:ascii="Arial" w:hAnsi="Arial" w:cs="Arial"/>
+          <w:b/>
+          <w:bCs/>
+          <w:i/>
+          <w:iCs/>
+          <w:color w:val="000000"/>
+        </w:rPr>
+        <w:t>horas independientes, número de créditos.</w:t>
+      </w:r>
+    </w:p>
+    <w:p>
+      <w:pPr>
+        <w:pStyle w:val="NormalWeb"/>
+        <w:spacing w:before="240" w:beforeAutospacing="0" w:after="240" w:afterAutospacing="0"/>
+        <w:jc w:val="both"/>
+        <w:rPr>
+          <w:rFonts w:ascii="Arial" w:hAnsi="Arial" w:cs="Arial"/>
+        </w:rPr>
+      </w:pPr>
+      <w:r>
+        <w:rPr>
+          <w:rFonts w:ascii="Arial" w:hAnsi="Arial" w:cs="Arial"/>
+        </w:rPr>
+        <w:t>Luego de consultar en la página de la universidad se encontró la información para llenar la base de datos, esto basado en el pensum de ingeniería de telecomunicaciones versión 4, resultando la siguiente base de datos:</w:t>
+      </w:r>
+    </w:p>
+    <w:p>
+      <w:pPr>
+        <w:pStyle w:val="NormalWeb"/>
+        <w:spacing w:before="240" w:beforeAutospacing="0" w:after="240" w:afterAutospacing="0"/>
+        <w:rPr>
+          <w:rFonts w:ascii="Arial" w:hAnsi="Arial" w:cs="Arial"/>
+        </w:rPr>
+      </w:pPr>
+      <w:r>
+        <w:rPr>
+          <w:rFonts w:ascii="Arial" w:hAnsi="Arial" w:cs="Arial"/>
+          <w:color w:val="000000"/>
+        </w:rPr>
+        <w:t>2555101,algebra y trigonometria,4,5,3</w:t>
+      </w:r>
+      <w:r>
+        <w:rPr>
+          <w:rFonts w:ascii="Arial" w:hAnsi="Arial" w:cs="Arial"/>
+          <w:color w:val="000000"/>
+        </w:rPr>
+        <w:br/>
+        <w:t>2555121,geometria vectorial y analitica,4,5,3</w:t>
+      </w:r>
+      <w:r>
+        <w:rPr>
+          <w:rFonts w:ascii="Arial" w:hAnsi="Arial" w:cs="Arial"/>
+          <w:color w:val="000000"/>
+        </w:rPr>
+        <w:br/>
+        <w:t>2555131,calculo diferencial,4,5,3</w:t>
+      </w:r>
+      <w:r>
+        <w:rPr>
+          <w:rFonts w:ascii="Arial" w:hAnsi="Arial" w:cs="Arial"/>
+          <w:color w:val="000000"/>
+        </w:rPr>
+        <w:br/>
+        <w:t>2536101,descubriendo la fisica,4,5,3</w:t>
+      </w:r>
+      <w:r>
+        <w:rPr>
+          <w:rFonts w:ascii="Arial" w:hAnsi="Arial" w:cs="Arial"/>
+          <w:color w:val="000000"/>
+        </w:rPr>
+        <w:br/>
+        <w:t>2598511,informatica 1,7,5,4</w:t>
+      </w:r>
+      <w:r>
+        <w:rPr>
+          <w:rFonts w:ascii="Arial" w:hAnsi="Arial" w:cs="Arial"/>
+          <w:color w:val="000000"/>
+        </w:rPr>
+        <w:br/>
+        <w:t>2537101,vivamos la universidad,2,2,1</w:t>
+      </w:r>
+      <w:r>
+        <w:rPr>
+          <w:rFonts w:ascii="Arial" w:hAnsi="Arial" w:cs="Arial"/>
+          <w:color w:val="000000"/>
+        </w:rPr>
+        <w:br/>
+        <w:t>2538101,ingles 1,4,0,1</w:t>
+      </w:r>
+      <w:r>
+        <w:rPr>
+          <w:rFonts w:ascii="Arial" w:hAnsi="Arial" w:cs="Arial"/>
+          <w:color w:val="000000"/>
+        </w:rPr>
+        <w:br/>
+        <w:t>2555221,algebra lineal,4,5,3</w:t>
+      </w:r>
+      <w:r>
+        <w:rPr>
+          <w:rFonts w:ascii="Arial" w:hAnsi="Arial" w:cs="Arial"/>
+          <w:color w:val="000000"/>
+        </w:rPr>
+        <w:br/>
+        <w:t>2555231,calculo Integral,4,5,3</w:t>
+      </w:r>
+      <w:r>
+        <w:rPr>
+          <w:rFonts w:ascii="Arial" w:hAnsi="Arial" w:cs="Arial"/>
+          <w:color w:val="000000"/>
+        </w:rPr>
+        <w:br/>
+        <w:t>2536201,fisica mecanica,4,5,3</w:t>
+      </w:r>
+      <w:r>
+        <w:rPr>
+          <w:rFonts w:ascii="Arial" w:hAnsi="Arial" w:cs="Arial"/>
+          <w:color w:val="000000"/>
+        </w:rPr>
+        <w:br/>
+        <w:t>2598521,informatica 2,7,5,4</w:t>
+      </w:r>
+      <w:r>
+        <w:rPr>
+          <w:rFonts w:ascii="Arial" w:hAnsi="Arial" w:cs="Arial"/>
+          <w:color w:val="000000"/>
+        </w:rPr>
+        <w:br/>
+        <w:t xml:space="preserve">2599421,introduccion a la </w:t>
+      </w:r>
+      <w:proofErr w:type="spellStart"/>
+      <w:r>
+        <w:rPr>
+          <w:rFonts w:ascii="Arial" w:hAnsi="Arial" w:cs="Arial"/>
+          <w:color w:val="000000"/>
+        </w:rPr>
+        <w:t>ingenieria</w:t>
+      </w:r>
+      <w:proofErr w:type="spellEnd"/>
+      <w:r>
+        <w:rPr>
+          <w:rFonts w:ascii="Arial" w:hAnsi="Arial" w:cs="Arial"/>
+          <w:color w:val="000000"/>
+        </w:rPr>
+        <w:t xml:space="preserve"> de telecomunicaciones,2,1,1</w:t>
+      </w:r>
+      <w:r>
+        <w:rPr>
+          <w:rFonts w:ascii="Arial" w:hAnsi="Arial" w:cs="Arial"/>
+          <w:color w:val="000000"/>
+        </w:rPr>
+        <w:br/>
+        <w:t>2539101,lectoescritura,4,5,3</w:t>
+      </w:r>
+      <w:r>
+        <w:rPr>
+          <w:rFonts w:ascii="Arial" w:hAnsi="Arial" w:cs="Arial"/>
+          <w:color w:val="000000"/>
+        </w:rPr>
+        <w:br/>
+        <w:t>2538201,ingles 2,4,0,1</w:t>
+      </w:r>
+      <w:r>
+        <w:rPr>
+          <w:rFonts w:ascii="Arial" w:hAnsi="Arial" w:cs="Arial"/>
+          <w:color w:val="000000"/>
+        </w:rPr>
+        <w:br/>
+        <w:t>2555331,calculo vectorial,4,5,3</w:t>
+      </w:r>
+      <w:r>
+        <w:rPr>
+          <w:rFonts w:ascii="Arial" w:hAnsi="Arial" w:cs="Arial"/>
+          <w:color w:val="000000"/>
+        </w:rPr>
+        <w:br/>
+        <w:t>2536302,fisica de ondas,4,5,3</w:t>
+      </w:r>
+      <w:r>
+        <w:rPr>
+          <w:rFonts w:ascii="Arial" w:hAnsi="Arial" w:cs="Arial"/>
+          <w:color w:val="000000"/>
+        </w:rPr>
+        <w:br/>
+        <w:t>2598531,ecuaciones diferenciales,4,5,3</w:t>
+      </w:r>
+      <w:r>
+        <w:rPr>
+          <w:rFonts w:ascii="Arial" w:hAnsi="Arial" w:cs="Arial"/>
+          <w:color w:val="000000"/>
+        </w:rPr>
+        <w:br/>
+        <w:t xml:space="preserve">2598532,circuitos </w:t>
+      </w:r>
+      <w:proofErr w:type="spellStart"/>
+      <w:r>
+        <w:rPr>
+          <w:rFonts w:ascii="Arial" w:hAnsi="Arial" w:cs="Arial"/>
+          <w:color w:val="000000"/>
+        </w:rPr>
+        <w:t>electricos</w:t>
+      </w:r>
+      <w:proofErr w:type="spellEnd"/>
+      <w:r>
+        <w:rPr>
+          <w:rFonts w:ascii="Arial" w:hAnsi="Arial" w:cs="Arial"/>
+          <w:color w:val="000000"/>
+        </w:rPr>
+        <w:t xml:space="preserve"> 1,7,5,4</w:t>
+      </w:r>
+      <w:r>
+        <w:rPr>
+          <w:rFonts w:ascii="Arial" w:hAnsi="Arial" w:cs="Arial"/>
+          <w:color w:val="000000"/>
+        </w:rPr>
+        <w:br/>
+        <w:t>2599431,probabilidad y estadistica,4,5,3</w:t>
+      </w:r>
+      <w:r>
+        <w:rPr>
+          <w:rFonts w:ascii="Arial" w:hAnsi="Arial" w:cs="Arial"/>
+          <w:color w:val="000000"/>
+        </w:rPr>
+        <w:br/>
+        <w:t>2538301,ingles 3,4,0,1</w:t>
+      </w:r>
+      <w:r>
+        <w:rPr>
+          <w:rFonts w:ascii="Arial" w:hAnsi="Arial" w:cs="Arial"/>
+          <w:color w:val="000000"/>
+        </w:rPr>
+        <w:br/>
+        <w:t>2517362,formacion ciudadana y constitucional,2,2,1</w:t>
+      </w:r>
+      <w:r>
+        <w:rPr>
+          <w:rFonts w:ascii="Arial" w:hAnsi="Arial" w:cs="Arial"/>
+          <w:color w:val="000000"/>
+        </w:rPr>
+        <w:br/>
+        <w:t>2536311,fisica de campos,4,5,3</w:t>
+      </w:r>
+      <w:r>
+        <w:rPr>
+          <w:rFonts w:ascii="Arial" w:hAnsi="Arial" w:cs="Arial"/>
+          <w:color w:val="000000"/>
+        </w:rPr>
+        <w:br/>
+        <w:t>2598541,matematicas especiales,4,5,3</w:t>
+      </w:r>
+      <w:r>
+        <w:rPr>
+          <w:rFonts w:ascii="Arial" w:hAnsi="Arial" w:cs="Arial"/>
+          <w:color w:val="000000"/>
+        </w:rPr>
+        <w:br/>
+        <w:t xml:space="preserve">2598542,circuitos </w:t>
+      </w:r>
+      <w:proofErr w:type="spellStart"/>
+      <w:r>
+        <w:rPr>
+          <w:rFonts w:ascii="Arial" w:hAnsi="Arial" w:cs="Arial"/>
+          <w:color w:val="000000"/>
+        </w:rPr>
+        <w:t>electricos</w:t>
+      </w:r>
+      <w:proofErr w:type="spellEnd"/>
+      <w:r>
+        <w:rPr>
+          <w:rFonts w:ascii="Arial" w:hAnsi="Arial" w:cs="Arial"/>
+          <w:color w:val="000000"/>
+        </w:rPr>
+        <w:t xml:space="preserve"> 2,7,5,4</w:t>
+      </w:r>
+      <w:r>
+        <w:rPr>
+          <w:rFonts w:ascii="Arial" w:hAnsi="Arial" w:cs="Arial"/>
+          <w:color w:val="000000"/>
+        </w:rPr>
+        <w:br/>
+        <w:t>2599441,referenciacion geografica,3,1,1</w:t>
+      </w:r>
+      <w:r>
+        <w:rPr>
+          <w:rFonts w:ascii="Arial" w:hAnsi="Arial" w:cs="Arial"/>
+          <w:color w:val="000000"/>
+        </w:rPr>
+        <w:br/>
+        <w:t>2598544,metodos numericos,4,5,3</w:t>
+      </w:r>
+      <w:r>
+        <w:rPr>
+          <w:rFonts w:ascii="Arial" w:hAnsi="Arial" w:cs="Arial"/>
+          <w:color w:val="000000"/>
+        </w:rPr>
+        <w:br/>
+        <w:t>2538401,ingles 4,4,0,1</w:t>
+      </w:r>
+      <w:r>
+        <w:rPr>
+          <w:rFonts w:ascii="Arial" w:hAnsi="Arial" w:cs="Arial"/>
+          <w:color w:val="000000"/>
+        </w:rPr>
+        <w:br/>
+        <w:t>2536502,laboratorio integrado de fisica,6,1,2</w:t>
+      </w:r>
+      <w:r>
+        <w:rPr>
+          <w:rFonts w:ascii="Arial" w:hAnsi="Arial" w:cs="Arial"/>
+          <w:color w:val="000000"/>
+        </w:rPr>
+        <w:br/>
+        <w:t xml:space="preserve">2598551,fisica del estado </w:t>
+      </w:r>
+      <w:proofErr w:type="spellStart"/>
+      <w:r>
+        <w:rPr>
+          <w:rFonts w:ascii="Arial" w:hAnsi="Arial" w:cs="Arial"/>
+          <w:color w:val="000000"/>
+        </w:rPr>
+        <w:t>solido</w:t>
+      </w:r>
+      <w:proofErr w:type="spellEnd"/>
+      <w:r>
+        <w:rPr>
+          <w:rFonts w:ascii="Arial" w:hAnsi="Arial" w:cs="Arial"/>
+          <w:color w:val="000000"/>
+        </w:rPr>
+        <w:t>,4,5,3</w:t>
+      </w:r>
+      <w:r>
+        <w:rPr>
+          <w:rFonts w:ascii="Arial" w:hAnsi="Arial" w:cs="Arial"/>
+          <w:color w:val="000000"/>
+        </w:rPr>
+        <w:br/>
+        <w:t xml:space="preserve">2599451,fundamentos de </w:t>
+      </w:r>
+      <w:proofErr w:type="spellStart"/>
+      <w:r>
+        <w:rPr>
+          <w:rFonts w:ascii="Arial" w:hAnsi="Arial" w:cs="Arial"/>
+          <w:color w:val="000000"/>
+        </w:rPr>
+        <w:t>electronica</w:t>
+      </w:r>
+      <w:proofErr w:type="spellEnd"/>
+      <w:r>
+        <w:rPr>
+          <w:rFonts w:ascii="Arial" w:hAnsi="Arial" w:cs="Arial"/>
+          <w:color w:val="000000"/>
+        </w:rPr>
+        <w:t xml:space="preserve"> analoga,7,5,4</w:t>
+      </w:r>
+      <w:r>
+        <w:rPr>
+          <w:rFonts w:ascii="Arial" w:hAnsi="Arial" w:cs="Arial"/>
+          <w:color w:val="000000"/>
+        </w:rPr>
+        <w:br/>
+        <w:t xml:space="preserve">2599452,fundamentos de </w:t>
+      </w:r>
+      <w:proofErr w:type="spellStart"/>
+      <w:r>
+        <w:rPr>
+          <w:rFonts w:ascii="Arial" w:hAnsi="Arial" w:cs="Arial"/>
+          <w:color w:val="000000"/>
+        </w:rPr>
+        <w:t>electronica</w:t>
+      </w:r>
+      <w:proofErr w:type="spellEnd"/>
+      <w:r>
+        <w:rPr>
+          <w:rFonts w:ascii="Arial" w:hAnsi="Arial" w:cs="Arial"/>
+          <w:color w:val="000000"/>
+        </w:rPr>
+        <w:t xml:space="preserve"> digital,7,5,4</w:t>
+      </w:r>
+      <w:r>
+        <w:rPr>
+          <w:rFonts w:ascii="Arial" w:hAnsi="Arial" w:cs="Arial"/>
+          <w:color w:val="000000"/>
+        </w:rPr>
+        <w:br/>
+        <w:t>2598554,electromagnetismo,4,5,3</w:t>
+      </w:r>
+      <w:r>
+        <w:rPr>
+          <w:rFonts w:ascii="Arial" w:hAnsi="Arial" w:cs="Arial"/>
+          <w:color w:val="000000"/>
+        </w:rPr>
+        <w:br/>
+        <w:t>2538501,ingles 5,4,0,1</w:t>
+      </w:r>
+      <w:r>
+        <w:rPr>
+          <w:rFonts w:ascii="Arial" w:hAnsi="Arial" w:cs="Arial"/>
+          <w:color w:val="000000"/>
+        </w:rPr>
+        <w:br/>
+        <w:t xml:space="preserve">2599401,seminario de </w:t>
+      </w:r>
+      <w:proofErr w:type="spellStart"/>
+      <w:r>
+        <w:rPr>
+          <w:rFonts w:ascii="Arial" w:hAnsi="Arial" w:cs="Arial"/>
+          <w:color w:val="000000"/>
+        </w:rPr>
+        <w:t>ingenieria</w:t>
+      </w:r>
+      <w:proofErr w:type="spellEnd"/>
+      <w:r>
+        <w:rPr>
+          <w:rFonts w:ascii="Arial" w:hAnsi="Arial" w:cs="Arial"/>
+          <w:color w:val="000000"/>
+        </w:rPr>
+        <w:t xml:space="preserve"> de telecomunicaciones,2,1,1</w:t>
+      </w:r>
+      <w:r>
+        <w:rPr>
+          <w:rFonts w:ascii="Arial" w:hAnsi="Arial" w:cs="Arial"/>
+          <w:color w:val="000000"/>
+        </w:rPr>
+        <w:br/>
+        <w:t>2599491,gestion de telecomunicaciones 2,4,5,3</w:t>
+      </w:r>
+      <w:r>
+        <w:rPr>
+          <w:rFonts w:ascii="Arial" w:hAnsi="Arial" w:cs="Arial"/>
+          <w:color w:val="000000"/>
+        </w:rPr>
+        <w:br/>
+        <w:t>2599492,comunicaciones inalambricas,4,5,3</w:t>
+      </w:r>
+      <w:r>
+        <w:rPr>
+          <w:rFonts w:ascii="Arial" w:hAnsi="Arial" w:cs="Arial"/>
+          <w:color w:val="000000"/>
+        </w:rPr>
+        <w:br/>
+        <w:t xml:space="preserve">2599493,politica y </w:t>
+      </w:r>
+      <w:proofErr w:type="spellStart"/>
+      <w:r>
+        <w:rPr>
+          <w:rFonts w:ascii="Arial" w:hAnsi="Arial" w:cs="Arial"/>
+          <w:color w:val="000000"/>
+        </w:rPr>
+        <w:t>regulacion</w:t>
+      </w:r>
+      <w:proofErr w:type="spellEnd"/>
+      <w:r>
+        <w:rPr>
+          <w:rFonts w:ascii="Arial" w:hAnsi="Arial" w:cs="Arial"/>
+          <w:color w:val="000000"/>
+        </w:rPr>
+        <w:t xml:space="preserve"> en telecomunicaciones,4,2,2</w:t>
+      </w:r>
+      <w:r>
+        <w:rPr>
+          <w:rFonts w:ascii="Arial" w:hAnsi="Arial" w:cs="Arial"/>
+          <w:color w:val="000000"/>
+        </w:rPr>
+        <w:br/>
+      </w:r>
+      <w:r>
+        <w:rPr>
+          <w:rFonts w:ascii="Arial" w:hAnsi="Arial" w:cs="Arial"/>
+          <w:color w:val="000000"/>
+        </w:rPr>
+        <w:lastRenderedPageBreak/>
+        <w:t xml:space="preserve">2599481,tratamiento de </w:t>
+      </w:r>
+      <w:proofErr w:type="spellStart"/>
+      <w:r>
+        <w:rPr>
+          <w:rFonts w:ascii="Arial" w:hAnsi="Arial" w:cs="Arial"/>
+          <w:color w:val="000000"/>
+        </w:rPr>
+        <w:t>senales</w:t>
+      </w:r>
+      <w:proofErr w:type="spellEnd"/>
+      <w:r>
+        <w:rPr>
+          <w:rFonts w:ascii="Arial" w:hAnsi="Arial" w:cs="Arial"/>
+          <w:color w:val="000000"/>
+        </w:rPr>
+        <w:t xml:space="preserve"> 3,7,5,4</w:t>
+      </w:r>
+      <w:r>
+        <w:rPr>
+          <w:rFonts w:ascii="Arial" w:hAnsi="Arial" w:cs="Arial"/>
+          <w:color w:val="000000"/>
+        </w:rPr>
+        <w:br/>
+        <w:t>2599482,gestion de telecomunicaciones 1,4,5,3</w:t>
+      </w:r>
+      <w:r>
+        <w:rPr>
+          <w:rFonts w:ascii="Arial" w:hAnsi="Arial" w:cs="Arial"/>
+          <w:color w:val="000000"/>
+        </w:rPr>
+        <w:br/>
+        <w:t>2599483,radiotransmision,6,6,4</w:t>
+      </w:r>
+      <w:r>
+        <w:rPr>
+          <w:rFonts w:ascii="Arial" w:hAnsi="Arial" w:cs="Arial"/>
+          <w:color w:val="000000"/>
+        </w:rPr>
+        <w:br/>
+        <w:t>2599484,proyecto integrador,3,1,1</w:t>
+      </w:r>
+      <w:r>
+        <w:rPr>
+          <w:rFonts w:ascii="Arial" w:hAnsi="Arial" w:cs="Arial"/>
+          <w:color w:val="000000"/>
+        </w:rPr>
+        <w:br/>
+        <w:t xml:space="preserve">2599471,tratamiento de </w:t>
+      </w:r>
+      <w:proofErr w:type="spellStart"/>
+      <w:r>
+        <w:rPr>
+          <w:rFonts w:ascii="Arial" w:hAnsi="Arial" w:cs="Arial"/>
+          <w:color w:val="000000"/>
+        </w:rPr>
+        <w:t>senales</w:t>
+      </w:r>
+      <w:proofErr w:type="spellEnd"/>
+      <w:r>
+        <w:rPr>
+          <w:rFonts w:ascii="Arial" w:hAnsi="Arial" w:cs="Arial"/>
+          <w:color w:val="000000"/>
+        </w:rPr>
+        <w:t xml:space="preserve"> 2,7,5,4</w:t>
+      </w:r>
+      <w:r>
+        <w:rPr>
+          <w:rFonts w:ascii="Arial" w:hAnsi="Arial" w:cs="Arial"/>
+          <w:color w:val="000000"/>
+        </w:rPr>
+        <w:br/>
+        <w:t>2599472,redes de computadores 2,6,3,3</w:t>
+      </w:r>
+      <w:r>
+        <w:rPr>
+          <w:rFonts w:ascii="Arial" w:hAnsi="Arial" w:cs="Arial"/>
+          <w:color w:val="000000"/>
+        </w:rPr>
+        <w:br/>
+        <w:t>2599473,transmision por medios confinados,4,5,3</w:t>
+      </w:r>
+      <w:r>
+        <w:rPr>
+          <w:rFonts w:ascii="Arial" w:hAnsi="Arial" w:cs="Arial"/>
+          <w:color w:val="000000"/>
+        </w:rPr>
+        <w:br/>
+        <w:t>2599474,tecnicas de optimizacion,4,5,3</w:t>
+      </w:r>
+      <w:r>
+        <w:rPr>
+          <w:rFonts w:ascii="Arial" w:hAnsi="Arial" w:cs="Arial"/>
+          <w:color w:val="000000"/>
+        </w:rPr>
+        <w:br/>
+        <w:t>2599475,procesamiento digital de senales,7,5,4</w:t>
+      </w:r>
+      <w:r>
+        <w:rPr>
+          <w:rFonts w:ascii="Arial" w:hAnsi="Arial" w:cs="Arial"/>
+          <w:color w:val="000000"/>
+        </w:rPr>
+        <w:br/>
+        <w:t>2599462,redes de computadores 1,4,5,3</w:t>
+      </w:r>
+      <w:r>
+        <w:rPr>
+          <w:rFonts w:ascii="Arial" w:hAnsi="Arial" w:cs="Arial"/>
+          <w:color w:val="000000"/>
+        </w:rPr>
+        <w:br/>
+        <w:t>2599463,teoria de teletrafico,4,5,3</w:t>
+      </w:r>
+      <w:r>
+        <w:rPr>
+          <w:rFonts w:ascii="Arial" w:hAnsi="Arial" w:cs="Arial"/>
+          <w:color w:val="000000"/>
+        </w:rPr>
+        <w:br/>
+        <w:t>2599464,materiales en ingenieria,7,5,4</w:t>
+      </w:r>
+      <w:r>
+        <w:rPr>
+          <w:rFonts w:ascii="Arial" w:hAnsi="Arial" w:cs="Arial"/>
+          <w:color w:val="000000"/>
+        </w:rPr>
+        <w:br/>
+        <w:t>2599465,teoria de la informacion,4,5,3</w:t>
+      </w:r>
+      <w:r>
+        <w:rPr>
+          <w:rFonts w:ascii="Arial" w:hAnsi="Arial" w:cs="Arial"/>
+          <w:color w:val="000000"/>
+        </w:rPr>
+        <w:br/>
+        <w:t>2538601,ingles 6,4,0,1</w:t>
+      </w:r>
+    </w:p>
+    <w:p>
+      <w:pPr>
+        <w:pStyle w:val="NormalWeb"/>
+        <w:spacing w:before="240" w:beforeAutospacing="0" w:after="240" w:afterAutospacing="0"/>
+        <w:jc w:val="both"/>
+        <w:rPr>
+          <w:rFonts w:ascii="Arial" w:hAnsi="Arial" w:cs="Arial"/>
+        </w:rPr>
+      </w:pPr>
+      <w:r>
+        <w:rPr>
+          <w:rFonts w:ascii="Arial" w:hAnsi="Arial" w:cs="Arial"/>
+          <w:color w:val="000000"/>
+        </w:rPr>
+        <w:t>De esta forma, al interactuar con el usuario y solicitar el código de la materia, utilizando condicionales y una función que se desarrolló en la práctica 2 para comparar cadenas de caracteres y determinar si son iguales o no, es posible separar y evaluar el código de la materia ingresado. Cuando los códigos coinciden, se puede acceder a la información de la materia, como su nombre, horas docentes, horas independientes, número de créditos, y así sucesivamente hasta el salto de línea.</w:t>
+      </w:r>
+    </w:p>
+    <w:p>
+      <w:pPr>
+        <w:pStyle w:val="NormalWeb"/>
+        <w:spacing w:before="240" w:beforeAutospacing="0" w:after="240" w:afterAutospacing="0"/>
+        <w:jc w:val="both"/>
+        <w:rPr>
+          <w:rFonts w:ascii="Arial" w:hAnsi="Arial" w:cs="Arial"/>
+        </w:rPr>
+      </w:pPr>
+      <w:r>
+        <w:rPr>
+          <w:rFonts w:ascii="Arial" w:hAnsi="Arial" w:cs="Arial"/>
+          <w:color w:val="000000"/>
+        </w:rPr>
+        <w:t>Luego, se crea un nuevo archivo de texto con el nombre del estudiante utilizando la función de escritura de datos en un archivo, y se escriben los datos recopilados de la base de datos (mencionados anteriormente). Cada vez que el usuario ingrese un código de materia, se le solicitará que ingrese el horario en el que está matriculado. Este horario se escribirá en el archivo de texto del usuario. Por ejemplo, si el usuario tiene matriculadas las materias Álgebra y Trigonometría en el horario WV de 18:00 a 20:00, se escribirá lo siguiente en el archivo de texto:</w:t>
+      </w:r>
+    </w:p>
+    <w:p>
+      <w:pPr>
+        <w:pStyle w:val="NormalWeb"/>
+        <w:spacing w:before="240" w:beforeAutospacing="0" w:after="240" w:afterAutospacing="0"/>
+        <w:jc w:val="both"/>
+        <w:rPr>
+          <w:rFonts w:ascii="Arial" w:hAnsi="Arial" w:cs="Arial"/>
+        </w:rPr>
+      </w:pPr>
+      <w:r>
+        <w:rPr>
+          <w:rFonts w:ascii="Arial" w:hAnsi="Arial" w:cs="Arial"/>
+          <w:b/>
+          <w:bCs/>
+          <w:i/>
+          <w:iCs/>
+          <w:color w:val="000000"/>
+        </w:rPr>
+        <w:t>algebra y trigonometría,4,5,</w:t>
+      </w:r>
+      <w:proofErr w:type="gramStart"/>
+      <w:r>
+        <w:rPr>
+          <w:rFonts w:ascii="Arial" w:hAnsi="Arial" w:cs="Arial"/>
+          <w:b/>
+          <w:bCs/>
+          <w:i/>
+          <w:iCs/>
+          <w:color w:val="000000"/>
+        </w:rPr>
+        <w:t>3;W</w:t>
+      </w:r>
+      <w:proofErr w:type="gramEnd"/>
+      <w:r>
+        <w:rPr>
+          <w:rFonts w:ascii="Arial" w:hAnsi="Arial" w:cs="Arial"/>
+          <w:b/>
+          <w:bCs/>
+          <w:i/>
+          <w:iCs/>
+          <w:color w:val="000000"/>
+        </w:rPr>
+        <w:t xml:space="preserve"> 18-20,V 18-20</w:t>
+      </w:r>
+    </w:p>
+    <w:p>
+      <w:pPr>
+        <w:pStyle w:val="NormalWeb"/>
+        <w:spacing w:before="240" w:beforeAutospacing="0" w:after="240" w:afterAutospacing="0"/>
+        <w:jc w:val="both"/>
+        <w:rPr>
+          <w:rFonts w:ascii="Arial" w:hAnsi="Arial" w:cs="Arial"/>
+          <w:color w:val="000000"/>
+        </w:rPr>
+      </w:pPr>
+      <w:r>
+        <w:rPr>
+          <w:rFonts w:ascii="Arial" w:hAnsi="Arial" w:cs="Arial"/>
+          <w:color w:val="000000"/>
+        </w:rPr>
+        <w:t>Es decir, al separar la información podemos acceder a ella de una manera más sencilla. Con esto, podemos dar forma al horario del usuario y desarrollar correctamente lo que se requiere en el punto final.</w:t>
+      </w:r>
+    </w:p>
+    <w:p>
+      <w:pPr>
+        <w:pStyle w:val="NormalWeb"/>
+        <w:spacing w:before="240" w:beforeAutospacing="0" w:after="240" w:afterAutospacing="0"/>
+        <w:jc w:val="both"/>
+        <w:rPr>
+          <w:rFonts w:ascii="Arial" w:hAnsi="Arial" w:cs="Arial"/>
+          <w:color w:val="000000"/>
+        </w:rPr>
+      </w:pPr>
+      <w:r>
+        <w:rPr>
+          <w:rFonts w:ascii="Arial" w:hAnsi="Arial" w:cs="Arial"/>
+          <w:color w:val="000000"/>
+        </w:rPr>
+        <w:t>La idea de recomendar horarios de estudio independientes se basa en dar prioridad a las materias que requieren mayor cantidad de horas de estudio independiente, tal como se especifica en el parámetro incluido en la base de datos. De esta manera, se trata de cumplir con todas las horas de trabajo independiente que exige cada materia. Además, estas horas de estudio independiente se asignarán a los momentos libres que tenga el usuario cada semana. Es importante mencionar que también se tendrán en cuenta las horas de descanso del usuario.</w:t>
+      </w:r>
+    </w:p>
+    <w:p>
+      <w:pPr>
+        <w:pStyle w:val="NormalWeb"/>
+        <w:spacing w:before="240" w:beforeAutospacing="0" w:after="240" w:afterAutospacing="0"/>
+        <w:jc w:val="both"/>
+        <w:rPr>
+          <w:rFonts w:ascii="Arial" w:hAnsi="Arial" w:cs="Arial"/>
+        </w:rPr>
+      </w:pPr>
+      <w:r>
+        <w:rPr>
+          <w:rFonts w:ascii="Arial" w:hAnsi="Arial" w:cs="Arial"/>
+          <w:color w:val="000000"/>
+        </w:rPr>
+        <w:t>Todo este análisis es sujeto a cambios por que mientras uno va implementando esta idea en código van surgiendo nuevas ideas que manejan de forma mas eficiente los datos requeridos</w:t>
+      </w:r>
     </w:p>
     <w:sectPr>
       <w:pgSz w:w="12240" w:h="15840"/>
@@ -889,7 +1768,7 @@
 </file>
 
 <file path=word/numbering.xml><?xml version="1.0" encoding="utf-8"?>
-<w:numbering xmlns:wpc="http://schemas.microsoft.com/office/word/2010/wordprocessingCanvas" xmlns:cx="http://schemas.microsoft.com/office/drawing/2014/chartex" xmlns:cx1="http://schemas.microsoft.com/office/drawing/2015/9/8/chartex" xmlns:cx2="http://schemas.microsoft.com/office/drawing/2015/10/21/chartex" xmlns:cx3="http://schemas.microsoft.com/office/drawing/2016/5/9/chartex" xmlns:cx4="http://schemas.microsoft.com/office/drawing/2016/5/10/chartex" xmlns:cx5="http://schemas.microsoft.com/office/drawing/2016/5/11/chartex" xmlns:cx6="http://schemas.microsoft.com/office/drawing/2016/5/12/chartex" xmlns:cx7="http://schemas.microsoft.com/office/drawing/2016/5/13/chartex" xmlns:cx8="http://schemas.microsoft.com/office/drawing/2016/5/14/chartex" xmlns:mc="http://schemas.openxmlformats.org/markup-compatibility/2006" xmlns:aink="http://schemas.microsoft.com/office/drawing/2016/ink" xmlns:am3d="http://schemas.microsoft.com/office/drawing/2017/model3d" xmlns:o="urn:schemas-microsoft-com:office:office" xmlns:oel="http://schemas.microsoft.com/office/2019/extlst" xmlns:r="http://schemas.openxmlformats.org/officeDocument/2006/relationships" xmlns:m="http://schemas.openxmlformats.org/officeDocument/2006/math" xmlns:v="urn:schemas-microsoft-com:vml" xmlns:wp14="http://schemas.microsoft.com/office/word/2010/wordprocessingDrawing" xmlns:wp="http://schemas.openxmlformats.org/drawingml/2006/wordprocessingDrawing" xmlns:w10="urn:schemas-microsoft-com:office:word" xmlns:w="http://schemas.openxmlformats.org/wordprocessingml/2006/main" xmlns:w14="http://schemas.microsoft.com/office/word/2010/wordml" xmlns:w15="http://schemas.microsoft.com/office/word/2012/wordml" xmlns:w16cex="http://schemas.microsoft.com/office/word/2018/wordml/cex" xmlns:w16cid="http://schemas.microsoft.com/office/word/2016/wordml/cid" xmlns:w16="http://schemas.microsoft.com/office/word/2018/wordml" xmlns:w16du="http://schemas.microsoft.com/office/word/2023/wordml/word16du" xmlns:w16sdtdh="http://schemas.microsoft.com/office/word/2020/wordml/sdtdatahash" xmlns:w16se="http://schemas.microsoft.com/office/word/2015/wordml/symex" xmlns:wpg="http://schemas.microsoft.com/office/word/2010/wordprocessingGroup" xmlns:wpi="http://schemas.microsoft.com/office/word/2010/wordprocessingInk" xmlns:wne="http://schemas.microsoft.com/office/word/2006/wordml" xmlns:wps="http://schemas.microsoft.com/office/word/2010/wordprocessingShape" mc:Ignorable="w14 w15 w16se w16cid w16 w16cex w16sdtdh wp14">
+<w:numbering xmlns:wpc="http://schemas.microsoft.com/office/word/2010/wordprocessingCanvas" xmlns:cx="http://schemas.microsoft.com/office/drawing/2014/chartex" xmlns:cx1="http://schemas.microsoft.com/office/drawing/2015/9/8/chartex" xmlns:cx2="http://schemas.microsoft.com/office/drawing/2015/10/21/chartex" xmlns:cx3="http://schemas.microsoft.com/office/drawing/2016/5/9/chartex" xmlns:cx4="http://schemas.microsoft.com/office/drawing/2016/5/10/chartex" xmlns:cx5="http://schemas.microsoft.com/office/drawing/2016/5/11/chartex" xmlns:cx6="http://schemas.microsoft.com/office/drawing/2016/5/12/chartex" xmlns:cx7="http://schemas.microsoft.com/office/drawing/2016/5/13/chartex" xmlns:cx8="http://schemas.microsoft.com/office/drawing/2016/5/14/chartex" xmlns:mc="http://schemas.openxmlformats.org/markup-compatibility/2006" xmlns:aink="http://schemas.microsoft.com/office/drawing/2016/ink" xmlns:am3d="http://schemas.microsoft.com/office/drawing/2017/model3d" xmlns:o="urn:schemas-microsoft-com:office:office" xmlns:oel="http://schemas.microsoft.com/office/2019/extlst" xmlns:r="http://schemas.openxmlformats.org/officeDocument/2006/relationships" xmlns:m="http://schemas.openxmlformats.org/officeDocument/2006/math" xmlns:v="urn:schemas-microsoft-com:vml" xmlns:wp14="http://schemas.microsoft.com/office/word/2010/wordprocessingDrawing" xmlns:wp="http://schemas.openxmlformats.org/drawingml/2006/wordprocessingDrawing" xmlns:w10="urn:schemas-microsoft-com:office:word" xmlns:w="http://schemas.openxmlformats.org/wordprocessingml/2006/main" xmlns:w14="http://schemas.microsoft.com/office/word/2010/wordml" xmlns:w15="http://schemas.microsoft.com/office/word/2012/wordml" xmlns:w16cex="http://schemas.microsoft.com/office/word/2018/wordml/cex" xmlns:w16cid="http://schemas.microsoft.com/office/word/2016/wordml/cid" xmlns:w16="http://schemas.microsoft.com/office/word/2018/wordml" xmlns:w16sdtdh="http://schemas.microsoft.com/office/word/2020/wordml/sdtdatahash" xmlns:w16se="http://schemas.microsoft.com/office/word/2015/wordml/symex" xmlns:wpg="http://schemas.microsoft.com/office/word/2010/wordprocessingGroup" xmlns:wpi="http://schemas.microsoft.com/office/word/2010/wordprocessingInk" xmlns:wne="http://schemas.microsoft.com/office/word/2006/wordml" xmlns:wps="http://schemas.microsoft.com/office/word/2010/wordprocessingShape" mc:Ignorable="w14 w15 w16se w16cid w16 w16cex w16sdtdh wp14">
   <w:abstractNum w:abstractNumId="0" w15:restartNumberingAfterBreak="0">
     <w:nsid w:val="7EA272AE"/>
     <w:multiLevelType w:val="multilevel"/>
@@ -1477,7 +2356,6 @@
     <w:name w:val="Normal (Web)"/>
     <w:basedOn w:val="Normal"/>
     <w:uiPriority w:val="99"/>
-    <w:semiHidden/>
     <w:unhideWhenUsed/>
     <w:rsid w:val="008F3B9E"/>
     <w:pPr>

</xml_diff>